<commit_message>
fix: table and list to collection
</commit_message>
<xml_diff>
--- a/examples/collection/collection_template_example.docx
+++ b/examples/collection/collection_template_example.docx
@@ -507,7 +507,15 @@
       </w:pPr>
       <w:r>
         <w:rPr/>
-        <w:t>- {$location.fields.country} | {$location.fields.state} {IF locations.fields.city}| {$location.fields.city}{END-IF}</w:t>
+        <w:t>- {$location.fields.country} | {$location.fields.state} {IF </w:t>
+      </w:r>
+      <w:r>
+        <w:rPr/>
+        <w:t>$</w:t>
+      </w:r>
+      <w:r>
+        <w:rPr/>
+        <w:t>location.fields.city}| {$location.fields.city}{END-IF}</w:t>
       </w:r>
     </w:p>
     <w:p>
@@ -1959,8 +1967,8 @@
     <w:qFormat/>
     <w:rPr/>
   </w:style>
-  <w:style w:type="character" w:styleId="Textesourceuser">
-    <w:name w:val="Texte source (user)"/>
+  <w:style w:type="character" w:styleId="Textesource">
+    <w:name w:val="Texte source"/>
     <w:qFormat/>
     <w:rPr>
       <w:rFonts w:ascii="Liberation Mono" w:hAnsi="Liberation Mono" w:eastAsia="NSimSun" w:cs="Liberation Mono"/>
@@ -2041,7 +2049,7 @@
   </w:style>
   <w:style w:type="paragraph" w:styleId="IndexHeading">
     <w:name w:val="index heading"/>
-    <w:basedOn w:val="Titreuser"/>
+    <w:basedOn w:val="Titre"/>
     <w:pPr>
       <w:suppressLineNumbers/>
       <w:ind w:hanging="0" w:start="0"/>
@@ -2342,8 +2350,8 @@
       <w:lang w:val="en-US" w:eastAsia="en-US" w:bidi="ar-SA"/>
     </w:rPr>
   </w:style>
-  <w:style w:type="paragraph" w:styleId="En-tteetpieddepageuser">
-    <w:name w:val="En-tête et pied de page (user)"/>
+  <w:style w:type="paragraph" w:styleId="En-tteetpieddepage">
+    <w:name w:val="En-tête et pied de page"/>
     <w:basedOn w:val="Normal"/>
     <w:qFormat/>
     <w:pPr>
@@ -2356,8 +2364,8 @@
     </w:pPr>
     <w:rPr/>
   </w:style>
-  <w:style w:type="paragraph" w:styleId="En-tteetpieddepage">
-    <w:name w:val="En-tête et pied de page"/>
+  <w:style w:type="paragraph" w:styleId="En-tteetpieddepageuser">
+    <w:name w:val="En-tête et pied de page (user)"/>
     <w:basedOn w:val="Normal"/>
     <w:qFormat/>
     <w:pPr/>
@@ -2389,8 +2397,8 @@
     </w:pPr>
     <w:rPr/>
   </w:style>
-  <w:style w:type="paragraph" w:styleId="Texteprformatuser">
-    <w:name w:val="Texte préformaté (user)"/>
+  <w:style w:type="paragraph" w:styleId="Texteprformat">
+    <w:name w:val="Texte préformaté"/>
     <w:basedOn w:val="Normal"/>
     <w:qFormat/>
     <w:pPr>
@@ -2402,12 +2410,12 @@
       <w:szCs w:val="20"/>
     </w:rPr>
   </w:style>
+  <w:style w:type="numbering" w:styleId="Pasdelisteuser">
+    <w:name w:val="Pas de liste (user)"/>
+    <w:qFormat/>
+  </w:style>
   <w:style w:type="numbering" w:styleId="Pasdeliste">
     <w:name w:val="Pas de liste"/>
-    <w:qFormat/>
-  </w:style>
-  <w:style w:type="numbering" w:styleId="Pasdelisteuser">
-    <w:name w:val="Pas de liste (user)"/>
     <w:qFormat/>
   </w:style>
 </w:styles>

</xml_diff>